<commit_message>
I seperated codes into two jupyter notebook files. also modified report document
made a copy of ETL_main and renamed it to ETL_workingcopy_dave.
ETL_Amit is his copy.  Housing everything together so we do not lose code. will only have 1 master file
</commit_message>
<xml_diff>
--- a/Project Report.docx
+++ b/Project Report.docx
@@ -34,121 +34,105 @@
     </w:p>
     <w:p>
       <w:pPr>
-        <w:rPr>
-          <w:sz w:val="23"/>
-          <w:szCs w:val="23"/>
-        </w:rPr>
-      </w:pPr>
-    </w:p>
-    <w:p>
-      <w:pPr>
-        <w:rPr>
-          <w:sz w:val="23"/>
-          <w:szCs w:val="23"/>
-        </w:rPr>
-      </w:pPr>
-    </w:p>
-    <w:p>
-      <w:pPr>
-        <w:rPr>
-          <w:sz w:val="23"/>
-          <w:szCs w:val="23"/>
-        </w:rPr>
-      </w:pPr>
-      <w:r>
-        <w:rPr>
-          <w:sz w:val="23"/>
-          <w:szCs w:val="23"/>
-        </w:rPr>
-        <w:t>The type of transformation needed for the data (cleaning, joining, filtering, aggregating, etc.):</w:t>
-      </w:r>
-    </w:p>
-    <w:p>
-      <w:pPr>
-        <w:rPr>
-          <w:sz w:val="23"/>
-          <w:szCs w:val="23"/>
-        </w:rPr>
-      </w:pPr>
-      <w:proofErr w:type="spellStart"/>
-      <w:r>
-        <w:rPr>
-          <w:sz w:val="23"/>
-          <w:szCs w:val="23"/>
-        </w:rPr>
-        <w:t>i</w:t>
-      </w:r>
-      <w:proofErr w:type="spellEnd"/>
-      <w:r>
-        <w:rPr>
-          <w:sz w:val="23"/>
-          <w:szCs w:val="23"/>
-        </w:rPr>
-        <w:t>)</w:t>
-      </w:r>
-    </w:p>
-    <w:p>
-      <w:pPr>
-        <w:rPr>
-          <w:sz w:val="23"/>
-          <w:szCs w:val="23"/>
-        </w:rPr>
-      </w:pPr>
-      <w:r>
-        <w:rPr>
-          <w:sz w:val="23"/>
-          <w:szCs w:val="23"/>
-        </w:rPr>
-        <w:t>ii)</w:t>
-      </w:r>
-    </w:p>
-    <w:p>
-      <w:pPr>
-        <w:rPr>
-          <w:sz w:val="23"/>
-          <w:szCs w:val="23"/>
-        </w:rPr>
-      </w:pPr>
-      <w:r>
-        <w:rPr>
-          <w:sz w:val="23"/>
-          <w:szCs w:val="23"/>
-        </w:rPr>
-        <w:t>iii)</w:t>
-      </w:r>
-    </w:p>
-    <w:p>
-      <w:pPr>
-        <w:rPr>
-          <w:sz w:val="23"/>
-          <w:szCs w:val="23"/>
-        </w:rPr>
-      </w:pPr>
-      <w:r>
-        <w:rPr>
-          <w:sz w:val="23"/>
-          <w:szCs w:val="23"/>
-        </w:rPr>
-        <w:t>iv)</w:t>
-      </w:r>
-    </w:p>
-    <w:p>
-      <w:pPr>
-        <w:rPr>
-          <w:sz w:val="23"/>
-          <w:szCs w:val="23"/>
-        </w:rPr>
-      </w:pPr>
-      <w:r>
-        <w:rPr>
-          <w:sz w:val="23"/>
-          <w:szCs w:val="23"/>
-        </w:rPr>
-        <w:t>v)</w:t>
-      </w:r>
-    </w:p>
-    <w:p>
-      <w:pPr>
+        <w:pStyle w:val="ListParagraph"/>
+        <w:numPr>
+          <w:ilvl w:val="0"/>
+          <w:numId w:val="2"/>
+        </w:numPr>
+        <w:rPr>
+          <w:sz w:val="23"/>
+          <w:szCs w:val="23"/>
+        </w:rPr>
+      </w:pPr>
+      <w:r>
+        <w:rPr>
+          <w:sz w:val="23"/>
+          <w:szCs w:val="23"/>
+          <w:lang w:val="en-US"/>
+        </w:rPr>
+        <w:t xml:space="preserve">SpaceX mission API: </w:t>
+      </w:r>
+      <w:hyperlink r:id="rId5" w:history="1">
+        <w:r>
+          <w:rPr>
+            <w:rStyle w:val="Hyperlink"/>
+            <w:sz w:val="23"/>
+            <w:szCs w:val="23"/>
+            <w:lang w:val="en-US"/>
+          </w:rPr>
+          <w:t>https://api.spacexdata.com/v3/missions</w:t>
+        </w:r>
+      </w:hyperlink>
+    </w:p>
+    <w:p>
+      <w:pPr>
+        <w:pStyle w:val="ListParagraph"/>
+        <w:numPr>
+          <w:ilvl w:val="0"/>
+          <w:numId w:val="2"/>
+        </w:numPr>
+        <w:rPr>
+          <w:sz w:val="23"/>
+          <w:szCs w:val="23"/>
+        </w:rPr>
+      </w:pPr>
+      <w:r>
+        <w:rPr>
+          <w:sz w:val="23"/>
+          <w:szCs w:val="23"/>
+        </w:rPr>
+        <w:t>SpaceX Twitter?</w:t>
+      </w:r>
+    </w:p>
+    <w:p>
+      <w:pPr>
+        <w:pStyle w:val="ListParagraph"/>
+        <w:numPr>
+          <w:ilvl w:val="0"/>
+          <w:numId w:val="2"/>
+        </w:numPr>
+        <w:rPr>
+          <w:sz w:val="23"/>
+          <w:szCs w:val="23"/>
+        </w:rPr>
+      </w:pPr>
+      <w:r>
+        <w:rPr>
+          <w:sz w:val="23"/>
+          <w:szCs w:val="23"/>
+          <w:lang w:val="en-US"/>
+        </w:rPr>
+        <w:t>Web scraping for latest news related to mission</w:t>
+      </w:r>
+    </w:p>
+    <w:p>
+      <w:pPr>
+        <w:pStyle w:val="ListParagraph"/>
+        <w:numPr>
+          <w:ilvl w:val="0"/>
+          <w:numId w:val="2"/>
+        </w:numPr>
+        <w:rPr>
+          <w:sz w:val="23"/>
+          <w:szCs w:val="23"/>
+        </w:rPr>
+      </w:pPr>
+      <w:r>
+        <w:rPr>
+          <w:sz w:val="23"/>
+          <w:szCs w:val="23"/>
+          <w:lang w:val="en-US"/>
+        </w:rPr>
+        <w:t>Scraping completed and future mission pages</w:t>
+      </w:r>
+    </w:p>
+    <w:p>
+      <w:pPr>
+        <w:pStyle w:val="ListParagraph"/>
+        <w:numPr>
+          <w:ilvl w:val="0"/>
+          <w:numId w:val="2"/>
+        </w:numPr>
         <w:rPr>
           <w:sz w:val="23"/>
           <w:szCs w:val="23"/>
@@ -164,6 +148,107 @@
           <w:szCs w:val="23"/>
         </w:rPr>
       </w:pPr>
+    </w:p>
+    <w:p>
+      <w:pPr>
+        <w:rPr>
+          <w:sz w:val="23"/>
+          <w:szCs w:val="23"/>
+        </w:rPr>
+      </w:pPr>
+    </w:p>
+    <w:p>
+      <w:pPr>
+        <w:rPr>
+          <w:sz w:val="23"/>
+          <w:szCs w:val="23"/>
+        </w:rPr>
+      </w:pPr>
+      <w:r>
+        <w:rPr>
+          <w:sz w:val="23"/>
+          <w:szCs w:val="23"/>
+        </w:rPr>
+        <w:t>The type of transformation needed for the data (cleaning, joining, filtering, aggregating, etc.):</w:t>
+      </w:r>
+    </w:p>
+    <w:p>
+      <w:pPr>
+        <w:pStyle w:val="ListParagraph"/>
+        <w:numPr>
+          <w:ilvl w:val="0"/>
+          <w:numId w:val="4"/>
+        </w:numPr>
+        <w:rPr>
+          <w:sz w:val="23"/>
+          <w:szCs w:val="23"/>
+        </w:rPr>
+      </w:pPr>
+      <w:r>
+        <w:rPr>
+          <w:sz w:val="23"/>
+          <w:szCs w:val="23"/>
+          <w:lang w:val="en-US"/>
+        </w:rPr>
+        <w:t xml:space="preserve">Read the </w:t>
+      </w:r>
+      <w:proofErr w:type="spellStart"/>
+      <w:r>
+        <w:rPr>
+          <w:sz w:val="23"/>
+          <w:szCs w:val="23"/>
+          <w:lang w:val="en-US"/>
+        </w:rPr>
+        <w:t>datasources</w:t>
+      </w:r>
+      <w:proofErr w:type="spellEnd"/>
+      <w:r>
+        <w:rPr>
+          <w:sz w:val="23"/>
+          <w:szCs w:val="23"/>
+          <w:lang w:val="en-US"/>
+        </w:rPr>
+        <w:t>: SpaceX APIs</w:t>
+      </w:r>
+    </w:p>
+    <w:p>
+      <w:pPr>
+        <w:pStyle w:val="ListParagraph"/>
+        <w:numPr>
+          <w:ilvl w:val="0"/>
+          <w:numId w:val="4"/>
+        </w:numPr>
+        <w:rPr>
+          <w:sz w:val="23"/>
+          <w:szCs w:val="23"/>
+        </w:rPr>
+      </w:pPr>
+      <w:r>
+        <w:rPr>
+          <w:sz w:val="23"/>
+          <w:szCs w:val="23"/>
+          <w:lang w:val="en-US"/>
+        </w:rPr>
+        <w:t xml:space="preserve">Extract, clean and upload into database </w:t>
+      </w:r>
+      <w:proofErr w:type="spellStart"/>
+      <w:r>
+        <w:rPr>
+          <w:sz w:val="23"/>
+          <w:szCs w:val="23"/>
+          <w:lang w:val="en-US"/>
+        </w:rPr>
+        <w:t>postgres</w:t>
+      </w:r>
+      <w:proofErr w:type="spellEnd"/>
+    </w:p>
+    <w:p>
+      <w:pPr>
+        <w:rPr>
+          <w:sz w:val="23"/>
+          <w:szCs w:val="23"/>
+        </w:rPr>
+      </w:pPr>
       <w:r>
         <w:rPr>
           <w:sz w:val="23"/>
@@ -179,6 +264,21 @@
           <w:szCs w:val="23"/>
         </w:rPr>
       </w:pPr>
+      <w:r>
+        <w:rPr>
+          <w:sz w:val="23"/>
+          <w:szCs w:val="23"/>
+        </w:rPr>
+        <w:t>Relational database within PostgreSQL</w:t>
+      </w:r>
+    </w:p>
+    <w:p>
+      <w:pPr>
+        <w:rPr>
+          <w:sz w:val="23"/>
+          <w:szCs w:val="23"/>
+        </w:rPr>
+      </w:pPr>
     </w:p>
     <w:p>
       <w:pPr>
@@ -280,6 +380,13 @@
         </w:rPr>
         <w:t>1)</w:t>
       </w:r>
+      <w:r>
+        <w:rPr>
+          <w:sz w:val="23"/>
+          <w:szCs w:val="23"/>
+        </w:rPr>
+        <w:t xml:space="preserve"> Perform API call</w:t>
+      </w:r>
     </w:p>
     <w:p>
       <w:pPr>
@@ -295,6 +402,13 @@
         </w:rPr>
         <w:t>2)</w:t>
       </w:r>
+      <w:r>
+        <w:rPr>
+          <w:sz w:val="23"/>
+          <w:szCs w:val="23"/>
+        </w:rPr>
+        <w:t xml:space="preserve"> Normalize and Transform Data</w:t>
+      </w:r>
     </w:p>
     <w:p>
       <w:pPr>
@@ -309,6 +423,13 @@
           <w:szCs w:val="23"/>
         </w:rPr>
         <w:t>3)</w:t>
+      </w:r>
+      <w:r>
+        <w:rPr>
+          <w:sz w:val="23"/>
+          <w:szCs w:val="23"/>
+        </w:rPr>
+        <w:t xml:space="preserve"> </w:t>
       </w:r>
     </w:p>
     <w:p>
@@ -354,13 +475,35 @@
           <w:sz w:val="32"/>
           <w:szCs w:val="32"/>
         </w:rPr>
-        <w:lastRenderedPageBreak/>
         <w:t>Project Report</w:t>
       </w:r>
     </w:p>
     <w:p>
       <w:pPr>
         <w:rPr>
+          <w:sz w:val="24"/>
+          <w:szCs w:val="24"/>
+        </w:rPr>
+      </w:pPr>
+      <w:r>
+        <w:rPr>
+          <w:sz w:val="24"/>
+          <w:szCs w:val="24"/>
+        </w:rPr>
+        <w:t>Description:</w:t>
+      </w:r>
+    </w:p>
+    <w:p>
+      <w:pPr>
+        <w:rPr>
+          <w:sz w:val="32"/>
+          <w:szCs w:val="32"/>
+        </w:rPr>
+      </w:pPr>
+    </w:p>
+    <w:p>
+      <w:pPr>
+        <w:rPr>
           <w:sz w:val="23"/>
           <w:szCs w:val="23"/>
         </w:rPr>
@@ -412,6 +555,80 @@
           <w:szCs w:val="23"/>
         </w:rPr>
       </w:pPr>
+      <w:r>
+        <w:rPr>
+          <w:b/>
+          <w:bCs/>
+          <w:sz w:val="23"/>
+          <w:szCs w:val="23"/>
+          <w:lang w:val="en-US"/>
+        </w:rPr>
+        <w:t>Create a database for each completed and future SpaceX mission to outer space</w:t>
+      </w:r>
+    </w:p>
+    <w:p>
+      <w:pPr>
+        <w:pStyle w:val="ListParagraph"/>
+        <w:numPr>
+          <w:ilvl w:val="0"/>
+          <w:numId w:val="1"/>
+        </w:numPr>
+        <w:rPr>
+          <w:sz w:val="23"/>
+          <w:szCs w:val="23"/>
+        </w:rPr>
+      </w:pPr>
+      <w:r>
+        <w:rPr>
+          <w:sz w:val="23"/>
+          <w:szCs w:val="23"/>
+        </w:rPr>
+        <w:t xml:space="preserve">Our </w:t>
+      </w:r>
+      <w:r>
+        <w:rPr>
+          <w:sz w:val="23"/>
+          <w:szCs w:val="23"/>
+        </w:rPr>
+        <w:t>S</w:t>
+      </w:r>
+      <w:r>
+        <w:rPr>
+          <w:sz w:val="23"/>
+          <w:szCs w:val="23"/>
+        </w:rPr>
+        <w:t>pace</w:t>
+      </w:r>
+      <w:r>
+        <w:rPr>
+          <w:sz w:val="23"/>
+          <w:szCs w:val="23"/>
+        </w:rPr>
+        <w:t>X</w:t>
+      </w:r>
+      <w:r>
+        <w:rPr>
+          <w:sz w:val="23"/>
+          <w:szCs w:val="23"/>
+        </w:rPr>
+        <w:t xml:space="preserve"> data is being extracted via json format.</w:t>
+      </w:r>
+    </w:p>
+    <w:p>
+      <w:pPr>
+        <w:rPr>
+          <w:sz w:val="23"/>
+          <w:szCs w:val="23"/>
+        </w:rPr>
+      </w:pPr>
+    </w:p>
+    <w:p>
+      <w:pPr>
+        <w:rPr>
+          <w:sz w:val="23"/>
+          <w:szCs w:val="23"/>
+        </w:rPr>
+      </w:pPr>
     </w:p>
     <w:p>
       <w:pPr>
@@ -427,6 +644,19 @@
         </w:rPr>
         <w:t>Transform: what data cleaning or transformation was required.</w:t>
       </w:r>
+    </w:p>
+    <w:p>
+      <w:pPr>
+        <w:pStyle w:val="ListParagraph"/>
+        <w:numPr>
+          <w:ilvl w:val="0"/>
+          <w:numId w:val="1"/>
+        </w:numPr>
+        <w:rPr>
+          <w:sz w:val="23"/>
+          <w:szCs w:val="23"/>
+        </w:rPr>
+      </w:pPr>
     </w:p>
     <w:p>
       <w:pPr>
@@ -475,6 +705,426 @@
     </w:sectPr>
   </w:body>
 </w:document>
+</file>
+
+<file path=word/numbering.xml><?xml version="1.0" encoding="utf-8"?>
+<w:numbering xmlns:wpc="http://schemas.microsoft.com/office/word/2010/wordprocessingCanvas" xmlns:cx="http://schemas.microsoft.com/office/drawing/2014/chartex" xmlns:cx1="http://schemas.microsoft.com/office/drawing/2015/9/8/chartex" xmlns:cx2="http://schemas.microsoft.com/office/drawing/2015/10/21/chartex" xmlns:cx3="http://schemas.microsoft.com/office/drawing/2016/5/9/chartex" xmlns:cx4="http://schemas.microsoft.com/office/drawing/2016/5/10/chartex" xmlns:cx5="http://schemas.microsoft.com/office/drawing/2016/5/11/chartex" xmlns:cx6="http://schemas.microsoft.com/office/drawing/2016/5/12/chartex" xmlns:cx7="http://schemas.microsoft.com/office/drawing/2016/5/13/chartex" xmlns:cx8="http://schemas.microsoft.com/office/drawing/2016/5/14/chartex" xmlns:mc="http://schemas.openxmlformats.org/markup-compatibility/2006" xmlns:aink="http://schemas.microsoft.com/office/drawing/2016/ink" xmlns:am3d="http://schemas.microsoft.com/office/drawing/2017/model3d" xmlns:o="urn:schemas-microsoft-com:office:office" xmlns:r="http://schemas.openxmlformats.org/officeDocument/2006/relationships" xmlns:m="http://schemas.openxmlformats.org/officeDocument/2006/math" xmlns:v="urn:schemas-microsoft-com:vml" xmlns:wp14="http://schemas.microsoft.com/office/word/2010/wordprocessingDrawing" xmlns:wp="http://schemas.openxmlformats.org/drawingml/2006/wordprocessingDrawing" xmlns:w10="urn:schemas-microsoft-com:office:word" xmlns:w="http://schemas.openxmlformats.org/wordprocessingml/2006/main" xmlns:w14="http://schemas.microsoft.com/office/word/2010/wordml" xmlns:w15="http://schemas.microsoft.com/office/word/2012/wordml" xmlns:w16cid="http://schemas.microsoft.com/office/word/2016/wordml/cid" xmlns:w16se="http://schemas.microsoft.com/office/word/2015/wordml/symex" xmlns:wpg="http://schemas.microsoft.com/office/word/2010/wordprocessingGroup" xmlns:wpi="http://schemas.microsoft.com/office/word/2010/wordprocessingInk" xmlns:wne="http://schemas.microsoft.com/office/word/2006/wordml" xmlns:wps="http://schemas.microsoft.com/office/word/2010/wordprocessingShape" mc:Ignorable="w14 w15 w16se w16cid wp14">
+  <w:abstractNum w:abstractNumId="0" w15:restartNumberingAfterBreak="0">
+    <w:nsid w:val="04CA6D39"/>
+    <w:multiLevelType w:val="hybridMultilevel"/>
+    <w:tmpl w:val="A71A0DAE"/>
+    <w:lvl w:ilvl="0" w:tplc="66AAF488">
+      <w:start w:val="1"/>
+      <w:numFmt w:val="lowerRoman"/>
+      <w:lvlText w:val="%1)"/>
+      <w:lvlJc w:val="left"/>
+      <w:pPr>
+        <w:ind w:left="1080" w:hanging="720"/>
+      </w:pPr>
+      <w:rPr>
+        <w:rFonts w:hint="default"/>
+      </w:rPr>
+    </w:lvl>
+    <w:lvl w:ilvl="1" w:tplc="10090019" w:tentative="1">
+      <w:start w:val="1"/>
+      <w:numFmt w:val="lowerLetter"/>
+      <w:lvlText w:val="%2."/>
+      <w:lvlJc w:val="left"/>
+      <w:pPr>
+        <w:ind w:left="1440" w:hanging="360"/>
+      </w:pPr>
+    </w:lvl>
+    <w:lvl w:ilvl="2" w:tplc="1009001B" w:tentative="1">
+      <w:start w:val="1"/>
+      <w:numFmt w:val="lowerRoman"/>
+      <w:lvlText w:val="%3."/>
+      <w:lvlJc w:val="right"/>
+      <w:pPr>
+        <w:ind w:left="2160" w:hanging="180"/>
+      </w:pPr>
+    </w:lvl>
+    <w:lvl w:ilvl="3" w:tplc="1009000F" w:tentative="1">
+      <w:start w:val="1"/>
+      <w:numFmt w:val="decimal"/>
+      <w:lvlText w:val="%4."/>
+      <w:lvlJc w:val="left"/>
+      <w:pPr>
+        <w:ind w:left="2880" w:hanging="360"/>
+      </w:pPr>
+    </w:lvl>
+    <w:lvl w:ilvl="4" w:tplc="10090019" w:tentative="1">
+      <w:start w:val="1"/>
+      <w:numFmt w:val="lowerLetter"/>
+      <w:lvlText w:val="%5."/>
+      <w:lvlJc w:val="left"/>
+      <w:pPr>
+        <w:ind w:left="3600" w:hanging="360"/>
+      </w:pPr>
+    </w:lvl>
+    <w:lvl w:ilvl="5" w:tplc="1009001B" w:tentative="1">
+      <w:start w:val="1"/>
+      <w:numFmt w:val="lowerRoman"/>
+      <w:lvlText w:val="%6."/>
+      <w:lvlJc w:val="right"/>
+      <w:pPr>
+        <w:ind w:left="4320" w:hanging="180"/>
+      </w:pPr>
+    </w:lvl>
+    <w:lvl w:ilvl="6" w:tplc="1009000F" w:tentative="1">
+      <w:start w:val="1"/>
+      <w:numFmt w:val="decimal"/>
+      <w:lvlText w:val="%7."/>
+      <w:lvlJc w:val="left"/>
+      <w:pPr>
+        <w:ind w:left="5040" w:hanging="360"/>
+      </w:pPr>
+    </w:lvl>
+    <w:lvl w:ilvl="7" w:tplc="10090019" w:tentative="1">
+      <w:start w:val="1"/>
+      <w:numFmt w:val="lowerLetter"/>
+      <w:lvlText w:val="%8."/>
+      <w:lvlJc w:val="left"/>
+      <w:pPr>
+        <w:ind w:left="5760" w:hanging="360"/>
+      </w:pPr>
+    </w:lvl>
+    <w:lvl w:ilvl="8" w:tplc="1009001B" w:tentative="1">
+      <w:start w:val="1"/>
+      <w:numFmt w:val="lowerRoman"/>
+      <w:lvlText w:val="%9."/>
+      <w:lvlJc w:val="right"/>
+      <w:pPr>
+        <w:ind w:left="6480" w:hanging="180"/>
+      </w:pPr>
+    </w:lvl>
+  </w:abstractNum>
+  <w:abstractNum w:abstractNumId="1" w15:restartNumberingAfterBreak="0">
+    <w:nsid w:val="13BF3B5E"/>
+    <w:multiLevelType w:val="hybridMultilevel"/>
+    <w:tmpl w:val="90801BD2"/>
+    <w:lvl w:ilvl="0" w:tplc="B9C8B650">
+      <w:numFmt w:val="bullet"/>
+      <w:lvlText w:val=""/>
+      <w:lvlJc w:val="left"/>
+      <w:pPr>
+        <w:ind w:left="720" w:hanging="360"/>
+      </w:pPr>
+      <w:rPr>
+        <w:rFonts w:ascii="Wingdings" w:eastAsiaTheme="minorEastAsia" w:hAnsi="Wingdings" w:cstheme="minorBidi" w:hint="default"/>
+        <w:b/>
+      </w:rPr>
+    </w:lvl>
+    <w:lvl w:ilvl="1" w:tplc="10090003" w:tentative="1">
+      <w:start w:val="1"/>
+      <w:numFmt w:val="bullet"/>
+      <w:lvlText w:val="o"/>
+      <w:lvlJc w:val="left"/>
+      <w:pPr>
+        <w:ind w:left="1440" w:hanging="360"/>
+      </w:pPr>
+      <w:rPr>
+        <w:rFonts w:ascii="Courier New" w:hAnsi="Courier New" w:cs="Courier New" w:hint="default"/>
+      </w:rPr>
+    </w:lvl>
+    <w:lvl w:ilvl="2" w:tplc="10090005" w:tentative="1">
+      <w:start w:val="1"/>
+      <w:numFmt w:val="bullet"/>
+      <w:lvlText w:val=""/>
+      <w:lvlJc w:val="left"/>
+      <w:pPr>
+        <w:ind w:left="2160" w:hanging="360"/>
+      </w:pPr>
+      <w:rPr>
+        <w:rFonts w:ascii="Wingdings" w:hAnsi="Wingdings" w:hint="default"/>
+      </w:rPr>
+    </w:lvl>
+    <w:lvl w:ilvl="3" w:tplc="10090001" w:tentative="1">
+      <w:start w:val="1"/>
+      <w:numFmt w:val="bullet"/>
+      <w:lvlText w:val=""/>
+      <w:lvlJc w:val="left"/>
+      <w:pPr>
+        <w:ind w:left="2880" w:hanging="360"/>
+      </w:pPr>
+      <w:rPr>
+        <w:rFonts w:ascii="Symbol" w:hAnsi="Symbol" w:hint="default"/>
+      </w:rPr>
+    </w:lvl>
+    <w:lvl w:ilvl="4" w:tplc="10090003" w:tentative="1">
+      <w:start w:val="1"/>
+      <w:numFmt w:val="bullet"/>
+      <w:lvlText w:val="o"/>
+      <w:lvlJc w:val="left"/>
+      <w:pPr>
+        <w:ind w:left="3600" w:hanging="360"/>
+      </w:pPr>
+      <w:rPr>
+        <w:rFonts w:ascii="Courier New" w:hAnsi="Courier New" w:cs="Courier New" w:hint="default"/>
+      </w:rPr>
+    </w:lvl>
+    <w:lvl w:ilvl="5" w:tplc="10090005" w:tentative="1">
+      <w:start w:val="1"/>
+      <w:numFmt w:val="bullet"/>
+      <w:lvlText w:val=""/>
+      <w:lvlJc w:val="left"/>
+      <w:pPr>
+        <w:ind w:left="4320" w:hanging="360"/>
+      </w:pPr>
+      <w:rPr>
+        <w:rFonts w:ascii="Wingdings" w:hAnsi="Wingdings" w:hint="default"/>
+      </w:rPr>
+    </w:lvl>
+    <w:lvl w:ilvl="6" w:tplc="10090001" w:tentative="1">
+      <w:start w:val="1"/>
+      <w:numFmt w:val="bullet"/>
+      <w:lvlText w:val=""/>
+      <w:lvlJc w:val="left"/>
+      <w:pPr>
+        <w:ind w:left="5040" w:hanging="360"/>
+      </w:pPr>
+      <w:rPr>
+        <w:rFonts w:ascii="Symbol" w:hAnsi="Symbol" w:hint="default"/>
+      </w:rPr>
+    </w:lvl>
+    <w:lvl w:ilvl="7" w:tplc="10090003" w:tentative="1">
+      <w:start w:val="1"/>
+      <w:numFmt w:val="bullet"/>
+      <w:lvlText w:val="o"/>
+      <w:lvlJc w:val="left"/>
+      <w:pPr>
+        <w:ind w:left="5760" w:hanging="360"/>
+      </w:pPr>
+      <w:rPr>
+        <w:rFonts w:ascii="Courier New" w:hAnsi="Courier New" w:cs="Courier New" w:hint="default"/>
+      </w:rPr>
+    </w:lvl>
+    <w:lvl w:ilvl="8" w:tplc="10090005" w:tentative="1">
+      <w:start w:val="1"/>
+      <w:numFmt w:val="bullet"/>
+      <w:lvlText w:val=""/>
+      <w:lvlJc w:val="left"/>
+      <w:pPr>
+        <w:ind w:left="6480" w:hanging="360"/>
+      </w:pPr>
+      <w:rPr>
+        <w:rFonts w:ascii="Wingdings" w:hAnsi="Wingdings" w:hint="default"/>
+      </w:rPr>
+    </w:lvl>
+  </w:abstractNum>
+  <w:abstractNum w:abstractNumId="2" w15:restartNumberingAfterBreak="0">
+    <w:nsid w:val="1E722357"/>
+    <w:multiLevelType w:val="hybridMultilevel"/>
+    <w:tmpl w:val="1EEEDD22"/>
+    <w:lvl w:ilvl="0" w:tplc="B0B48FDA">
+      <w:start w:val="1"/>
+      <w:numFmt w:val="lowerRoman"/>
+      <w:lvlText w:val="%1)"/>
+      <w:lvlJc w:val="left"/>
+      <w:pPr>
+        <w:ind w:left="1080" w:hanging="720"/>
+      </w:pPr>
+      <w:rPr>
+        <w:rFonts w:hint="default"/>
+      </w:rPr>
+    </w:lvl>
+    <w:lvl w:ilvl="1" w:tplc="10090019" w:tentative="1">
+      <w:start w:val="1"/>
+      <w:numFmt w:val="lowerLetter"/>
+      <w:lvlText w:val="%2."/>
+      <w:lvlJc w:val="left"/>
+      <w:pPr>
+        <w:ind w:left="1440" w:hanging="360"/>
+      </w:pPr>
+    </w:lvl>
+    <w:lvl w:ilvl="2" w:tplc="1009001B" w:tentative="1">
+      <w:start w:val="1"/>
+      <w:numFmt w:val="lowerRoman"/>
+      <w:lvlText w:val="%3."/>
+      <w:lvlJc w:val="right"/>
+      <w:pPr>
+        <w:ind w:left="2160" w:hanging="180"/>
+      </w:pPr>
+    </w:lvl>
+    <w:lvl w:ilvl="3" w:tplc="1009000F" w:tentative="1">
+      <w:start w:val="1"/>
+      <w:numFmt w:val="decimal"/>
+      <w:lvlText w:val="%4."/>
+      <w:lvlJc w:val="left"/>
+      <w:pPr>
+        <w:ind w:left="2880" w:hanging="360"/>
+      </w:pPr>
+    </w:lvl>
+    <w:lvl w:ilvl="4" w:tplc="10090019" w:tentative="1">
+      <w:start w:val="1"/>
+      <w:numFmt w:val="lowerLetter"/>
+      <w:lvlText w:val="%5."/>
+      <w:lvlJc w:val="left"/>
+      <w:pPr>
+        <w:ind w:left="3600" w:hanging="360"/>
+      </w:pPr>
+    </w:lvl>
+    <w:lvl w:ilvl="5" w:tplc="1009001B" w:tentative="1">
+      <w:start w:val="1"/>
+      <w:numFmt w:val="lowerRoman"/>
+      <w:lvlText w:val="%6."/>
+      <w:lvlJc w:val="right"/>
+      <w:pPr>
+        <w:ind w:left="4320" w:hanging="180"/>
+      </w:pPr>
+    </w:lvl>
+    <w:lvl w:ilvl="6" w:tplc="1009000F" w:tentative="1">
+      <w:start w:val="1"/>
+      <w:numFmt w:val="decimal"/>
+      <w:lvlText w:val="%7."/>
+      <w:lvlJc w:val="left"/>
+      <w:pPr>
+        <w:ind w:left="5040" w:hanging="360"/>
+      </w:pPr>
+    </w:lvl>
+    <w:lvl w:ilvl="7" w:tplc="10090019" w:tentative="1">
+      <w:start w:val="1"/>
+      <w:numFmt w:val="lowerLetter"/>
+      <w:lvlText w:val="%8."/>
+      <w:lvlJc w:val="left"/>
+      <w:pPr>
+        <w:ind w:left="5760" w:hanging="360"/>
+      </w:pPr>
+    </w:lvl>
+    <w:lvl w:ilvl="8" w:tplc="1009001B" w:tentative="1">
+      <w:start w:val="1"/>
+      <w:numFmt w:val="lowerRoman"/>
+      <w:lvlText w:val="%9."/>
+      <w:lvlJc w:val="right"/>
+      <w:pPr>
+        <w:ind w:left="6480" w:hanging="180"/>
+      </w:pPr>
+    </w:lvl>
+  </w:abstractNum>
+  <w:abstractNum w:abstractNumId="3" w15:restartNumberingAfterBreak="0">
+    <w:nsid w:val="2D584C0C"/>
+    <w:multiLevelType w:val="hybridMultilevel"/>
+    <w:tmpl w:val="C48CEA4A"/>
+    <w:lvl w:ilvl="0" w:tplc="4F76E65A">
+      <w:numFmt w:val="bullet"/>
+      <w:lvlText w:val=""/>
+      <w:lvlJc w:val="left"/>
+      <w:pPr>
+        <w:ind w:left="720" w:hanging="360"/>
+      </w:pPr>
+      <w:rPr>
+        <w:rFonts w:ascii="Wingdings" w:eastAsiaTheme="minorEastAsia" w:hAnsi="Wingdings" w:cstheme="minorBidi" w:hint="default"/>
+      </w:rPr>
+    </w:lvl>
+    <w:lvl w:ilvl="1" w:tplc="10090003" w:tentative="1">
+      <w:start w:val="1"/>
+      <w:numFmt w:val="bullet"/>
+      <w:lvlText w:val="o"/>
+      <w:lvlJc w:val="left"/>
+      <w:pPr>
+        <w:ind w:left="1440" w:hanging="360"/>
+      </w:pPr>
+      <w:rPr>
+        <w:rFonts w:ascii="Courier New" w:hAnsi="Courier New" w:cs="Courier New" w:hint="default"/>
+      </w:rPr>
+    </w:lvl>
+    <w:lvl w:ilvl="2" w:tplc="10090005" w:tentative="1">
+      <w:start w:val="1"/>
+      <w:numFmt w:val="bullet"/>
+      <w:lvlText w:val=""/>
+      <w:lvlJc w:val="left"/>
+      <w:pPr>
+        <w:ind w:left="2160" w:hanging="360"/>
+      </w:pPr>
+      <w:rPr>
+        <w:rFonts w:ascii="Wingdings" w:hAnsi="Wingdings" w:hint="default"/>
+      </w:rPr>
+    </w:lvl>
+    <w:lvl w:ilvl="3" w:tplc="10090001" w:tentative="1">
+      <w:start w:val="1"/>
+      <w:numFmt w:val="bullet"/>
+      <w:lvlText w:val=""/>
+      <w:lvlJc w:val="left"/>
+      <w:pPr>
+        <w:ind w:left="2880" w:hanging="360"/>
+      </w:pPr>
+      <w:rPr>
+        <w:rFonts w:ascii="Symbol" w:hAnsi="Symbol" w:hint="default"/>
+      </w:rPr>
+    </w:lvl>
+    <w:lvl w:ilvl="4" w:tplc="10090003" w:tentative="1">
+      <w:start w:val="1"/>
+      <w:numFmt w:val="bullet"/>
+      <w:lvlText w:val="o"/>
+      <w:lvlJc w:val="left"/>
+      <w:pPr>
+        <w:ind w:left="3600" w:hanging="360"/>
+      </w:pPr>
+      <w:rPr>
+        <w:rFonts w:ascii="Courier New" w:hAnsi="Courier New" w:cs="Courier New" w:hint="default"/>
+      </w:rPr>
+    </w:lvl>
+    <w:lvl w:ilvl="5" w:tplc="10090005" w:tentative="1">
+      <w:start w:val="1"/>
+      <w:numFmt w:val="bullet"/>
+      <w:lvlText w:val=""/>
+      <w:lvlJc w:val="left"/>
+      <w:pPr>
+        <w:ind w:left="4320" w:hanging="360"/>
+      </w:pPr>
+      <w:rPr>
+        <w:rFonts w:ascii="Wingdings" w:hAnsi="Wingdings" w:hint="default"/>
+      </w:rPr>
+    </w:lvl>
+    <w:lvl w:ilvl="6" w:tplc="10090001" w:tentative="1">
+      <w:start w:val="1"/>
+      <w:numFmt w:val="bullet"/>
+      <w:lvlText w:val=""/>
+      <w:lvlJc w:val="left"/>
+      <w:pPr>
+        <w:ind w:left="5040" w:hanging="360"/>
+      </w:pPr>
+      <w:rPr>
+        <w:rFonts w:ascii="Symbol" w:hAnsi="Symbol" w:hint="default"/>
+      </w:rPr>
+    </w:lvl>
+    <w:lvl w:ilvl="7" w:tplc="10090003" w:tentative="1">
+      <w:start w:val="1"/>
+      <w:numFmt w:val="bullet"/>
+      <w:lvlText w:val="o"/>
+      <w:lvlJc w:val="left"/>
+      <w:pPr>
+        <w:ind w:left="5760" w:hanging="360"/>
+      </w:pPr>
+      <w:rPr>
+        <w:rFonts w:ascii="Courier New" w:hAnsi="Courier New" w:cs="Courier New" w:hint="default"/>
+      </w:rPr>
+    </w:lvl>
+    <w:lvl w:ilvl="8" w:tplc="10090005" w:tentative="1">
+      <w:start w:val="1"/>
+      <w:numFmt w:val="bullet"/>
+      <w:lvlText w:val=""/>
+      <w:lvlJc w:val="left"/>
+      <w:pPr>
+        <w:ind w:left="6480" w:hanging="360"/>
+      </w:pPr>
+      <w:rPr>
+        <w:rFonts w:ascii="Wingdings" w:hAnsi="Wingdings" w:hint="default"/>
+      </w:rPr>
+    </w:lvl>
+  </w:abstractNum>
+  <w:num w:numId="1">
+    <w:abstractNumId w:val="3"/>
+  </w:num>
+  <w:num w:numId="2">
+    <w:abstractNumId w:val="1"/>
+  </w:num>
+  <w:num w:numId="3">
+    <w:abstractNumId w:val="0"/>
+  </w:num>
+  <w:num w:numId="4">
+    <w:abstractNumId w:val="2"/>
+  </w:num>
+</w:numbering>
 </file>
 
 <file path=word/styles.xml><?xml version="1.0" encoding="utf-8"?>
@@ -879,7 +1529,6 @@
   <w:style w:type="character" w:default="1" w:styleId="DefaultParagraphFont">
     <w:name w:val="Default Paragraph Font"/>
     <w:uiPriority w:val="1"/>
-    <w:semiHidden/>
     <w:unhideWhenUsed/>
   </w:style>
   <w:style w:type="table" w:default="1" w:styleId="TableNormal">
@@ -902,6 +1551,56 @@
     <w:uiPriority w:val="99"/>
     <w:semiHidden/>
     <w:unhideWhenUsed/>
+  </w:style>
+  <w:style w:type="paragraph" w:styleId="ListParagraph">
+    <w:name w:val="List Paragraph"/>
+    <w:basedOn w:val="Normal"/>
+    <w:uiPriority w:val="34"/>
+    <w:qFormat/>
+    <w:rsid w:val="00DC7923"/>
+    <w:pPr>
+      <w:ind w:left="720"/>
+      <w:contextualSpacing/>
+    </w:pPr>
+  </w:style>
+  <w:style w:type="character" w:styleId="Hyperlink">
+    <w:name w:val="Hyperlink"/>
+    <w:basedOn w:val="DefaultParagraphFont"/>
+    <w:uiPriority w:val="99"/>
+    <w:unhideWhenUsed/>
+    <w:rsid w:val="00DC7923"/>
+    <w:rPr>
+      <w:color w:val="0000FF"/>
+      <w:u w:val="single"/>
+    </w:rPr>
+  </w:style>
+  <w:style w:type="character" w:styleId="UnresolvedMention">
+    <w:name w:val="Unresolved Mention"/>
+    <w:basedOn w:val="DefaultParagraphFont"/>
+    <w:uiPriority w:val="99"/>
+    <w:semiHidden/>
+    <w:unhideWhenUsed/>
+    <w:rsid w:val="003E0969"/>
+    <w:rPr>
+      <w:color w:val="605E5C"/>
+      <w:shd w:val="clear" w:color="auto" w:fill="E1DFDD"/>
+    </w:rPr>
+  </w:style>
+  <w:style w:type="paragraph" w:styleId="NormalWeb">
+    <w:name w:val="Normal (Web)"/>
+    <w:basedOn w:val="Normal"/>
+    <w:uiPriority w:val="99"/>
+    <w:semiHidden/>
+    <w:unhideWhenUsed/>
+    <w:rsid w:val="00777C57"/>
+    <w:pPr>
+      <w:spacing w:before="100" w:beforeAutospacing="1" w:after="100" w:afterAutospacing="1" w:line="240" w:lineRule="auto"/>
+    </w:pPr>
+    <w:rPr>
+      <w:rFonts w:ascii="Times New Roman" w:eastAsia="Times New Roman" w:hAnsi="Times New Roman" w:cs="Times New Roman"/>
+      <w:sz w:val="24"/>
+      <w:szCs w:val="24"/>
+    </w:rPr>
   </w:style>
 </w:styles>
 </file>

</xml_diff>

<commit_message>
created master jupyter file
combined codes from two source
</commit_message>
<xml_diff>
--- a/Project Report.docx
+++ b/Project Report.docx
@@ -138,8 +138,6 @@
           <w:szCs w:val="23"/>
         </w:rPr>
       </w:pPr>
-      <w:bookmarkStart w:id="0" w:name="_GoBack"/>
-      <w:bookmarkEnd w:id="0"/>
     </w:p>
     <w:p>
       <w:pPr>
@@ -326,6 +324,21 @@
           <w:szCs w:val="23"/>
         </w:rPr>
       </w:pPr>
+      <w:r>
+        <w:rPr>
+          <w:sz w:val="23"/>
+          <w:szCs w:val="23"/>
+        </w:rPr>
+        <w:t xml:space="preserve">Capsules – </w:t>
+      </w:r>
+    </w:p>
+    <w:p>
+      <w:pPr>
+        <w:rPr>
+          <w:sz w:val="23"/>
+          <w:szCs w:val="23"/>
+        </w:rPr>
+      </w:pPr>
     </w:p>
     <w:p>
       <w:pPr>
@@ -492,6 +505,52 @@
         </w:rPr>
         <w:t>Description:</w:t>
       </w:r>
+      <w:r>
+        <w:rPr>
+          <w:sz w:val="24"/>
+          <w:szCs w:val="24"/>
+        </w:rPr>
+        <w:t xml:space="preserve"> Our goal was to extract data from SpaceX API Data. </w:t>
+      </w:r>
+    </w:p>
+    <w:p>
+      <w:pPr>
+        <w:rPr>
+          <w:sz w:val="24"/>
+          <w:szCs w:val="24"/>
+        </w:rPr>
+      </w:pPr>
+    </w:p>
+    <w:p>
+      <w:pPr>
+        <w:rPr>
+          <w:sz w:val="24"/>
+          <w:szCs w:val="24"/>
+        </w:rPr>
+      </w:pPr>
+      <w:r>
+        <w:rPr>
+          <w:sz w:val="24"/>
+          <w:szCs w:val="24"/>
+        </w:rPr>
+        <w:t xml:space="preserve">We extracted the data in json format by grabbing all the tables to </w:t>
+      </w:r>
+      <w:proofErr w:type="spellStart"/>
+      <w:r>
+        <w:rPr>
+          <w:sz w:val="24"/>
+          <w:szCs w:val="24"/>
+        </w:rPr>
+        <w:t>jupyter</w:t>
+      </w:r>
+      <w:proofErr w:type="spellEnd"/>
+      <w:r>
+        <w:rPr>
+          <w:sz w:val="24"/>
+          <w:szCs w:val="24"/>
+        </w:rPr>
+        <w:t xml:space="preserve"> notebook, </w:t>
+      </w:r>
     </w:p>
     <w:p>
       <w:pPr>
@@ -563,7 +622,19 @@
           <w:szCs w:val="23"/>
           <w:lang w:val="en-US"/>
         </w:rPr>
-        <w:t>Create a database for each completed and future SpaceX mission to outer space</w:t>
+        <w:t>Create a database for each completed and future SpaceX missio</w:t>
+      </w:r>
+      <w:bookmarkStart w:id="0" w:name="_GoBack"/>
+      <w:bookmarkEnd w:id="0"/>
+      <w:r>
+        <w:rPr>
+          <w:b/>
+          <w:bCs/>
+          <w:sz w:val="23"/>
+          <w:szCs w:val="23"/>
+          <w:lang w:val="en-US"/>
+        </w:rPr>
+        <w:t>n to outer space</w:t>
       </w:r>
     </w:p>
     <w:p>
@@ -1529,6 +1600,7 @@
   <w:style w:type="character" w:default="1" w:styleId="DefaultParagraphFont">
     <w:name w:val="Default Paragraph Font"/>
     <w:uiPriority w:val="1"/>
+    <w:semiHidden/>
     <w:unhideWhenUsed/>
   </w:style>
   <w:style w:type="table" w:default="1" w:styleId="TableNormal">

</xml_diff>